<commit_message>
next changes in documentations
</commit_message>
<xml_diff>
--- a/doc/Dokumentacja.docx
+++ b/doc/Dokumentacja.docx
@@ -56,12 +56,21 @@
           <w:sz w:val="96"/>
         </w:rPr>
       </w:pPr>
+      <w:proofErr w:type="spellStart"/>
       <w:r>
         <w:rPr>
           <w:color w:val="000000" w:themeColor="text1"/>
           <w:sz w:val="96"/>
         </w:rPr>
-        <w:t>OAuth 2.</w:t>
+        <w:t>OAuth</w:t>
+      </w:r>
+      <w:proofErr w:type="spellEnd"/>
+      <w:r>
+        <w:rPr>
+          <w:color w:val="000000" w:themeColor="text1"/>
+          <w:sz w:val="96"/>
+        </w:rPr>
+        <w:t xml:space="preserve"> 2.</w:t>
       </w:r>
       <w:commentRangeStart w:id="0"/>
       <w:r>
@@ -203,7 +212,7 @@
           <w:r>
             <w:fldChar w:fldCharType="separate"/>
           </w:r>
-          <w:hyperlink w:anchor="_Toc497571829" w:history="1">
+          <w:hyperlink w:anchor="_Toc498376090" w:history="1">
             <w:r>
               <w:rPr>
                 <w:rStyle w:val="Hipercze"/>
@@ -230,7 +239,7 @@
                 <w:noProof/>
                 <w:webHidden/>
               </w:rPr>
-              <w:instrText xml:space="preserve"> PAGEREF _Toc497571829 \h </w:instrText>
+              <w:instrText xml:space="preserve"> PAGEREF _Toc498376090 \h </w:instrText>
             </w:r>
             <w:r>
               <w:rPr>
@@ -273,7 +282,7 @@
               <w:lang w:eastAsia="pl-PL"/>
             </w:rPr>
           </w:pPr>
-          <w:hyperlink w:anchor="_Toc497571830" w:history="1">
+          <w:hyperlink w:anchor="_Toc498376091" w:history="1">
             <w:r>
               <w:rPr>
                 <w:rStyle w:val="Hipercze"/>
@@ -300,7 +309,7 @@
                 <w:noProof/>
                 <w:webHidden/>
               </w:rPr>
-              <w:instrText xml:space="preserve"> PAGEREF _Toc497571830 \h </w:instrText>
+              <w:instrText xml:space="preserve"> PAGEREF _Toc498376091 \h </w:instrText>
             </w:r>
             <w:r>
               <w:rPr>
@@ -343,7 +352,7 @@
               <w:lang w:eastAsia="pl-PL"/>
             </w:rPr>
           </w:pPr>
-          <w:hyperlink w:anchor="_Toc497571831" w:history="1">
+          <w:hyperlink w:anchor="_Toc498376092" w:history="1">
             <w:r>
               <w:rPr>
                 <w:rStyle w:val="Hipercze"/>
@@ -370,7 +379,7 @@
                 <w:noProof/>
                 <w:webHidden/>
               </w:rPr>
-              <w:instrText xml:space="preserve"> PAGEREF _Toc497571831 \h </w:instrText>
+              <w:instrText xml:space="preserve"> PAGEREF _Toc498376092 \h </w:instrText>
             </w:r>
             <w:r>
               <w:rPr>
@@ -413,7 +422,7 @@
               <w:lang w:eastAsia="pl-PL"/>
             </w:rPr>
           </w:pPr>
-          <w:hyperlink w:anchor="_Toc497571832" w:history="1">
+          <w:hyperlink w:anchor="_Toc498376093" w:history="1">
             <w:r>
               <w:rPr>
                 <w:rStyle w:val="Hipercze"/>
@@ -440,7 +449,7 @@
                 <w:noProof/>
                 <w:webHidden/>
               </w:rPr>
-              <w:instrText xml:space="preserve"> PAGEREF _Toc497571832 \h </w:instrText>
+              <w:instrText xml:space="preserve"> PAGEREF _Toc498376093 \h </w:instrText>
             </w:r>
             <w:r>
               <w:rPr>
@@ -483,7 +492,7 @@
               <w:lang w:eastAsia="pl-PL"/>
             </w:rPr>
           </w:pPr>
-          <w:hyperlink w:anchor="_Toc497571833" w:history="1">
+          <w:hyperlink w:anchor="_Toc498376094" w:history="1">
             <w:r>
               <w:rPr>
                 <w:rStyle w:val="Hipercze"/>
@@ -510,7 +519,7 @@
                 <w:noProof/>
                 <w:webHidden/>
               </w:rPr>
-              <w:instrText xml:space="preserve"> PAGEREF _Toc497571833 \h </w:instrText>
+              <w:instrText xml:space="preserve"> PAGEREF _Toc498376094 \h </w:instrText>
             </w:r>
             <w:r>
               <w:rPr>
@@ -553,7 +562,7 @@
               <w:lang w:eastAsia="pl-PL"/>
             </w:rPr>
           </w:pPr>
-          <w:hyperlink w:anchor="_Toc497571834" w:history="1">
+          <w:hyperlink w:anchor="_Toc498376095" w:history="1">
             <w:r>
               <w:rPr>
                 <w:rStyle w:val="Hipercze"/>
@@ -580,7 +589,7 @@
                 <w:noProof/>
                 <w:webHidden/>
               </w:rPr>
-              <w:instrText xml:space="preserve"> PAGEREF _Toc497571834 \h </w:instrText>
+              <w:instrText xml:space="preserve"> PAGEREF _Toc498376095 \h </w:instrText>
             </w:r>
             <w:r>
               <w:rPr>
@@ -600,7 +609,7 @@
                 <w:noProof/>
                 <w:webHidden/>
               </w:rPr>
-              <w:t>4</w:t>
+              <w:t>9</w:t>
             </w:r>
             <w:r>
               <w:rPr>
@@ -623,7 +632,7 @@
               <w:lang w:eastAsia="pl-PL"/>
             </w:rPr>
           </w:pPr>
-          <w:hyperlink w:anchor="_Toc497571835" w:history="1">
+          <w:hyperlink w:anchor="_Toc498376096" w:history="1">
             <w:r>
               <w:rPr>
                 <w:rStyle w:val="Hipercze"/>
@@ -650,7 +659,7 @@
                 <w:noProof/>
                 <w:webHidden/>
               </w:rPr>
-              <w:instrText xml:space="preserve"> PAGEREF _Toc497571835 \h </w:instrText>
+              <w:instrText xml:space="preserve"> PAGEREF _Toc498376096 \h </w:instrText>
             </w:r>
             <w:r>
               <w:rPr>
@@ -670,7 +679,7 @@
                 <w:noProof/>
                 <w:webHidden/>
               </w:rPr>
-              <w:t>4</w:t>
+              <w:t>9</w:t>
             </w:r>
             <w:r>
               <w:rPr>
@@ -693,7 +702,7 @@
               <w:lang w:eastAsia="pl-PL"/>
             </w:rPr>
           </w:pPr>
-          <w:hyperlink w:anchor="_Toc497571836" w:history="1">
+          <w:hyperlink w:anchor="_Toc498376097" w:history="1">
             <w:r>
               <w:rPr>
                 <w:rStyle w:val="Hipercze"/>
@@ -720,7 +729,7 @@
                 <w:noProof/>
                 <w:webHidden/>
               </w:rPr>
-              <w:instrText xml:space="preserve"> PAGEREF _Toc497571836 \h </w:instrText>
+              <w:instrText xml:space="preserve"> PAGEREF _Toc498376097 \h </w:instrText>
             </w:r>
             <w:r>
               <w:rPr>
@@ -740,7 +749,7 @@
                 <w:noProof/>
                 <w:webHidden/>
               </w:rPr>
-              <w:t>5</w:t>
+              <w:t>10</w:t>
             </w:r>
             <w:r>
               <w:rPr>
@@ -802,15 +811,20 @@
       <w:pPr>
         <w:pStyle w:val="Nagwek1"/>
       </w:pPr>
-      <w:bookmarkStart w:id="2" w:name="_Toc497571829"/>
+      <w:bookmarkStart w:id="2" w:name="_Toc498376090"/>
       <w:r>
         <w:t>Wstęp</w:t>
       </w:r>
       <w:bookmarkEnd w:id="2"/>
     </w:p>
     <w:p>
-      <w:r>
-        <w:t>OAuth 2.0</w:t>
+      <w:proofErr w:type="spellStart"/>
+      <w:r>
+        <w:t>OAuth</w:t>
+      </w:r>
+      <w:proofErr w:type="spellEnd"/>
+      <w:r>
+        <w:t xml:space="preserve"> 2.0</w:t>
       </w:r>
     </w:p>
     <w:p>
@@ -818,8 +832,13 @@
         <w:t>Standardowa komu</w:t>
       </w:r>
       <w:r>
-        <w:t>nikacja w aplikacji (bez OAuth</w:t>
-      </w:r>
+        <w:t xml:space="preserve">nikacja w aplikacji (bez </w:t>
+      </w:r>
+      <w:proofErr w:type="spellStart"/>
+      <w:r>
+        <w:t>OAuth</w:t>
+      </w:r>
+      <w:proofErr w:type="spellEnd"/>
       <w:r>
         <w:t>)</w:t>
       </w:r>
@@ -1530,7 +1549,15 @@
         <w:t>używającej</w:t>
       </w:r>
       <w:r>
-        <w:t xml:space="preserve"> OAuth :</w:t>
+        <w:t xml:space="preserve"> </w:t>
+      </w:r>
+      <w:proofErr w:type="spellStart"/>
+      <w:r>
+        <w:t>OAuth</w:t>
+      </w:r>
+      <w:proofErr w:type="spellEnd"/>
+      <w:r>
+        <w:t xml:space="preserve"> :</w:t>
       </w:r>
     </w:p>
     <w:p>
@@ -2505,7 +2532,7 @@
       <w:pPr>
         <w:pStyle w:val="Nagwek2"/>
       </w:pPr>
-      <w:bookmarkStart w:id="3" w:name="_Toc497571830"/>
+      <w:bookmarkStart w:id="3" w:name="_Toc498376091"/>
       <w:r>
         <w:t>Aktorzy w komunikacji</w:t>
       </w:r>
@@ -2513,7 +2540,15 @@
     </w:p>
     <w:p>
       <w:r>
-        <w:t>Specyfikacja OAuth wyróżnia następujące podstawowe role:</w:t>
+        <w:t xml:space="preserve">Specyfikacja </w:t>
+      </w:r>
+      <w:proofErr w:type="spellStart"/>
+      <w:r>
+        <w:t>OAuth</w:t>
+      </w:r>
+      <w:proofErr w:type="spellEnd"/>
+      <w:r>
+        <w:t xml:space="preserve"> wyróżnia następujące podstawowe role:</w:t>
       </w:r>
     </w:p>
     <w:p>
@@ -2528,8 +2563,16 @@
         <w:rPr>
           <w:b/>
         </w:rPr>
-        <w:t>Resource owner</w:t>
-      </w:r>
+        <w:t xml:space="preserve">Resource </w:t>
+      </w:r>
+      <w:proofErr w:type="spellStart"/>
+      <w:r>
+        <w:rPr>
+          <w:b/>
+        </w:rPr>
+        <w:t>owner</w:t>
+      </w:r>
+      <w:proofErr w:type="spellEnd"/>
       <w:r>
         <w:t xml:space="preserve"> – to</w:t>
       </w:r>
@@ -2585,13 +2628,29 @@
         <w:rPr>
           <w:b/>
         </w:rPr>
-        <w:t>Resource server</w:t>
-      </w:r>
+        <w:t xml:space="preserve">Resource </w:t>
+      </w:r>
+      <w:proofErr w:type="spellStart"/>
+      <w:r>
+        <w:rPr>
+          <w:b/>
+        </w:rPr>
+        <w:t>server</w:t>
+      </w:r>
+      <w:proofErr w:type="spellEnd"/>
       <w:r>
         <w:t xml:space="preserve"> –</w:t>
       </w:r>
       <w:r>
-        <w:t xml:space="preserve"> usługa serwująca dane np. Dropbox REST API </w:t>
+        <w:t xml:space="preserve"> usługa serwująca dane np. </w:t>
+      </w:r>
+      <w:proofErr w:type="spellStart"/>
+      <w:r>
+        <w:t>Dropbox</w:t>
+      </w:r>
+      <w:proofErr w:type="spellEnd"/>
+      <w:r>
+        <w:t xml:space="preserve"> REST API </w:t>
       </w:r>
     </w:p>
     <w:p>
@@ -2602,12 +2661,28 @@
           <w:numId w:val="1"/>
         </w:numPr>
       </w:pPr>
+      <w:proofErr w:type="spellStart"/>
       <w:r>
         <w:rPr>
           <w:b/>
         </w:rPr>
-        <w:t>Authorization server</w:t>
-      </w:r>
+        <w:t>Authorization</w:t>
+      </w:r>
+      <w:proofErr w:type="spellEnd"/>
+      <w:r>
+        <w:rPr>
+          <w:b/>
+        </w:rPr>
+        <w:t xml:space="preserve"> </w:t>
+      </w:r>
+      <w:proofErr w:type="spellStart"/>
+      <w:r>
+        <w:rPr>
+          <w:b/>
+        </w:rPr>
+        <w:t>server</w:t>
+      </w:r>
+      <w:proofErr w:type="spellEnd"/>
       <w:r>
         <w:t xml:space="preserve"> – </w:t>
       </w:r>
@@ -2619,7 +2694,7 @@
       <w:pPr>
         <w:pStyle w:val="Nagwek2"/>
       </w:pPr>
-      <w:bookmarkStart w:id="4" w:name="_Toc497571831"/>
+      <w:bookmarkStart w:id="4" w:name="_Toc498376092"/>
       <w:r>
         <w:t>Rejestracja aplikacji</w:t>
       </w:r>
@@ -2669,8 +2744,16 @@
         <w:rPr>
           <w:b/>
         </w:rPr>
-        <w:t>Client secret</w:t>
-      </w:r>
+        <w:t xml:space="preserve">Client </w:t>
+      </w:r>
+      <w:proofErr w:type="spellStart"/>
+      <w:r>
+        <w:rPr>
+          <w:b/>
+        </w:rPr>
+        <w:t>secret</w:t>
+      </w:r>
+      <w:proofErr w:type="spellEnd"/>
       <w:r>
         <w:t xml:space="preserve"> </w:t>
       </w:r>
@@ -2692,12 +2775,28 @@
           <w:numId w:val="1"/>
         </w:numPr>
       </w:pPr>
+      <w:proofErr w:type="spellStart"/>
       <w:r>
         <w:rPr>
           <w:b/>
         </w:rPr>
-        <w:t>Redirect URIs</w:t>
-      </w:r>
+        <w:t>Redirect</w:t>
+      </w:r>
+      <w:proofErr w:type="spellEnd"/>
+      <w:r>
+        <w:rPr>
+          <w:b/>
+        </w:rPr>
+        <w:t xml:space="preserve"> </w:t>
+      </w:r>
+      <w:proofErr w:type="spellStart"/>
+      <w:r>
+        <w:rPr>
+          <w:b/>
+        </w:rPr>
+        <w:t>URIs</w:t>
+      </w:r>
+      <w:proofErr w:type="spellEnd"/>
       <w:r>
         <w:t xml:space="preserve"> </w:t>
       </w:r>
@@ -2719,12 +2818,14 @@
           <w:numId w:val="1"/>
         </w:numPr>
       </w:pPr>
+      <w:proofErr w:type="spellStart"/>
       <w:r>
         <w:rPr>
           <w:b/>
         </w:rPr>
         <w:t>Scopes</w:t>
       </w:r>
+      <w:proofErr w:type="spellEnd"/>
       <w:r>
         <w:t xml:space="preserve"> - (parametr opcjonalny) </w:t>
       </w:r>
@@ -2764,7 +2865,7 @@
       <w:pPr>
         <w:pStyle w:val="Nagwek2"/>
       </w:pPr>
-      <w:bookmarkStart w:id="5" w:name="_Toc497571832"/>
+      <w:bookmarkStart w:id="5" w:name="_Toc498376093"/>
       <w:r>
         <w:t>Rodzaje przepływów</w:t>
       </w:r>
@@ -2778,12 +2879,28 @@
           <w:numId w:val="1"/>
         </w:numPr>
       </w:pPr>
+      <w:proofErr w:type="spellStart"/>
       <w:r>
         <w:rPr>
           <w:b/>
         </w:rPr>
-        <w:t>Authorization code</w:t>
-      </w:r>
+        <w:t>Authorization</w:t>
+      </w:r>
+      <w:proofErr w:type="spellEnd"/>
+      <w:r>
+        <w:rPr>
+          <w:b/>
+        </w:rPr>
+        <w:t xml:space="preserve"> </w:t>
+      </w:r>
+      <w:proofErr w:type="spellStart"/>
+      <w:r>
+        <w:rPr>
+          <w:b/>
+        </w:rPr>
+        <w:t>code</w:t>
+      </w:r>
+      <w:proofErr w:type="spellEnd"/>
       <w:r>
         <w:t xml:space="preserve"> (najpopularniejszy) </w:t>
       </w:r>
@@ -2796,9 +2913,11 @@
           <w:numId w:val="1"/>
         </w:numPr>
       </w:pPr>
+      <w:proofErr w:type="spellStart"/>
       <w:r>
         <w:t>Implicit</w:t>
       </w:r>
+      <w:proofErr w:type="spellEnd"/>
       <w:r>
         <w:t xml:space="preserve"> – </w:t>
       </w:r>
@@ -2849,15 +2968,22 @@
       <w:pPr>
         <w:pStyle w:val="Nagwek1"/>
       </w:pPr>
-      <w:bookmarkStart w:id="6" w:name="_Toc497571833"/>
-      <w:r>
-        <w:t xml:space="preserve">Implementacja protokołu OAuth </w:t>
+      <w:bookmarkStart w:id="6" w:name="_Toc498376094"/>
+      <w:r>
+        <w:t xml:space="preserve">Implementacja protokołu </w:t>
+      </w:r>
+      <w:proofErr w:type="spellStart"/>
+      <w:r>
+        <w:t>OAuth</w:t>
+      </w:r>
+      <w:proofErr w:type="spellEnd"/>
+      <w:r>
+        <w:t xml:space="preserve"> </w:t>
       </w:r>
       <w:commentRangeStart w:id="7"/>
       <w:r>
         <w:t>2.0</w:t>
       </w:r>
-      <w:bookmarkEnd w:id="6"/>
       <w:commentRangeEnd w:id="7"/>
       <w:r>
         <w:rPr>
@@ -2867,6 +2993,7 @@
         </w:rPr>
         <w:commentReference w:id="7"/>
       </w:r>
+      <w:bookmarkEnd w:id="6"/>
     </w:p>
     <w:p>
       <w:r>
@@ -3054,6 +3181,10 @@
         <w:jc w:val="center"/>
       </w:pPr>
       <w:r>
+        <w:rPr>
+          <w:noProof/>
+          <w:lang w:eastAsia="pl-PL"/>
+        </w:rPr>
         <w:drawing>
           <wp:inline distT="0" distB="0" distL="0" distR="0" wp14:anchorId="7C2F01D3" wp14:editId="3E82A6E5">
             <wp:extent cx="3994030" cy="3301445"/>
@@ -3620,7 +3751,7 @@
           <w:lang w:eastAsia="pl-PL"/>
         </w:rPr>
         <w:drawing>
-          <wp:inline distT="0" distB="0" distL="0" distR="0" wp14:anchorId="2D41D31F" wp14:editId="6F21EC02">
+          <wp:inline distT="0" distB="0" distL="0" distR="0" wp14:anchorId="2D41D31F" wp14:editId="419A33B8">
             <wp:extent cx="3188473" cy="1659160"/>
             <wp:effectExtent l="19050" t="19050" r="12065" b="17780"/>
             <wp:docPr id="15" name="Obraz 15"/>
@@ -3662,6 +3793,8 @@
           </wp:inline>
         </w:drawing>
       </w:r>
+      <w:bookmarkStart w:id="8" w:name="_GoBack"/>
+      <w:bookmarkEnd w:id="8"/>
     </w:p>
     <w:p>
       <w:pPr>
@@ -3678,9 +3811,9 @@
           <w:lang w:eastAsia="pl-PL"/>
         </w:rPr>
         <w:drawing>
-          <wp:inline distT="0" distB="0" distL="0" distR="0" wp14:anchorId="34502399" wp14:editId="32B3DA01">
+          <wp:inline distT="0" distB="0" distL="0" distR="0" wp14:anchorId="34502399" wp14:editId="2C89E81C">
             <wp:extent cx="5760720" cy="4126230"/>
-            <wp:effectExtent l="0" t="0" r="0" b="7620"/>
+            <wp:effectExtent l="19050" t="19050" r="11430" b="26670"/>
             <wp:docPr id="29" name="Obraz 29"/>
             <wp:cNvGraphicFramePr>
               <a:graphicFrameLocks xmlns:a="http://schemas.openxmlformats.org/drawingml/2006/main" noChangeAspect="1"/>
@@ -3706,6 +3839,13 @@
                     <a:prstGeom prst="rect">
                       <a:avLst/>
                     </a:prstGeom>
+                    <a:ln>
+                      <a:solidFill>
+                        <a:schemeClr val="bg1">
+                          <a:lumMod val="75000"/>
+                        </a:schemeClr>
+                      </a:solidFill>
+                    </a:ln>
                   </pic:spPr>
                 </pic:pic>
               </a:graphicData>
@@ -3718,8 +3858,6 @@
       <w:pPr>
         <w:jc w:val="center"/>
       </w:pPr>
-      <w:bookmarkStart w:id="8" w:name="_GoBack"/>
-      <w:bookmarkEnd w:id="8"/>
     </w:p>
     <w:p>
       <w:pPr>
@@ -3731,9 +3869,9 @@
           <w:lang w:eastAsia="pl-PL"/>
         </w:rPr>
         <w:drawing>
-          <wp:inline distT="0" distB="0" distL="0" distR="0" wp14:anchorId="6220F56E" wp14:editId="08E533A3">
+          <wp:inline distT="0" distB="0" distL="0" distR="0" wp14:anchorId="6220F56E" wp14:editId="4896EBE3">
             <wp:extent cx="5760720" cy="1271905"/>
-            <wp:effectExtent l="0" t="0" r="0" b="4445"/>
+            <wp:effectExtent l="19050" t="19050" r="11430" b="23495"/>
             <wp:docPr id="195" name="Obraz 195"/>
             <wp:cNvGraphicFramePr>
               <a:graphicFrameLocks xmlns:a="http://schemas.openxmlformats.org/drawingml/2006/main" noChangeAspect="1"/>
@@ -3759,6 +3897,13 @@
                     <a:prstGeom prst="rect">
                       <a:avLst/>
                     </a:prstGeom>
+                    <a:ln>
+                      <a:solidFill>
+                        <a:schemeClr val="bg1">
+                          <a:lumMod val="75000"/>
+                        </a:schemeClr>
+                      </a:solidFill>
+                    </a:ln>
                   </pic:spPr>
                 </pic:pic>
               </a:graphicData>
@@ -3782,9 +3927,9 @@
           <w:lang w:eastAsia="pl-PL"/>
         </w:rPr>
         <w:drawing>
-          <wp:inline distT="0" distB="0" distL="0" distR="0" wp14:anchorId="100B249C" wp14:editId="2D8E7606">
+          <wp:inline distT="0" distB="0" distL="0" distR="0" wp14:anchorId="100B249C" wp14:editId="77371C38">
             <wp:extent cx="5760720" cy="1393825"/>
-            <wp:effectExtent l="0" t="0" r="0" b="0"/>
+            <wp:effectExtent l="19050" t="19050" r="11430" b="15875"/>
             <wp:docPr id="196" name="Obraz 196"/>
             <wp:cNvGraphicFramePr>
               <a:graphicFrameLocks xmlns:a="http://schemas.openxmlformats.org/drawingml/2006/main" noChangeAspect="1"/>
@@ -3810,6 +3955,13 @@
                     <a:prstGeom prst="rect">
                       <a:avLst/>
                     </a:prstGeom>
+                    <a:ln>
+                      <a:solidFill>
+                        <a:schemeClr val="bg1">
+                          <a:lumMod val="75000"/>
+                        </a:schemeClr>
+                      </a:solidFill>
+                    </a:ln>
                   </pic:spPr>
                 </pic:pic>
               </a:graphicData>
@@ -3842,12 +3994,28 @@
       <w:r>
         <w:t>. Najlepszym dla tego rodzaju projektu będzie wykorzystanie najpopularniejszego przepływu „</w:t>
       </w:r>
+      <w:proofErr w:type="spellStart"/>
       <w:r>
         <w:rPr>
           <w:i/>
         </w:rPr>
-        <w:t>Authorization code</w:t>
-      </w:r>
+        <w:t>Authorization</w:t>
+      </w:r>
+      <w:proofErr w:type="spellEnd"/>
+      <w:r>
+        <w:rPr>
+          <w:i/>
+        </w:rPr>
+        <w:t xml:space="preserve"> </w:t>
+      </w:r>
+      <w:proofErr w:type="spellStart"/>
+      <w:r>
+        <w:rPr>
+          <w:i/>
+        </w:rPr>
+        <w:t>code</w:t>
+      </w:r>
+      <w:proofErr w:type="spellEnd"/>
       <w:r>
         <w:t>”.</w:t>
       </w:r>
@@ -3860,7 +4028,7 @@
           <w:rFonts w:eastAsiaTheme="minorHAnsi"/>
         </w:rPr>
       </w:pPr>
-      <w:bookmarkStart w:id="9" w:name="_Toc497571834"/>
+      <w:bookmarkStart w:id="9" w:name="_Toc498376095"/>
       <w:r>
         <w:rPr>
           <w:rFonts w:eastAsiaTheme="minorHAnsi"/>
@@ -3870,9 +4038,11 @@
       <w:bookmarkEnd w:id="9"/>
     </w:p>
     <w:p>
+      <w:proofErr w:type="spellStart"/>
       <w:r>
         <w:t>Hkahdkasdhkasjd</w:t>
       </w:r>
+      <w:proofErr w:type="spellEnd"/>
       <w:r>
         <w:t xml:space="preserve"> </w:t>
       </w:r>
@@ -3885,7 +4055,7 @@
           <w:rFonts w:eastAsiaTheme="minorHAnsi"/>
         </w:rPr>
       </w:pPr>
-      <w:bookmarkStart w:id="10" w:name="_Toc497571835"/>
+      <w:bookmarkStart w:id="10" w:name="_Toc498376096"/>
       <w:r>
         <w:rPr>
           <w:rFonts w:eastAsiaTheme="minorHAnsi"/>
@@ -3902,7 +4072,14 @@
       </w:pPr>
       <w:r>
         <w:tab/>
-        <w:t>OAuth nie służy do uwierzytelniania, nie jest to rzeczywista wymiana tożsamości tylko wymiana informacji o zasobach, gdzie zasobe</w:t>
+      </w:r>
+      <w:proofErr w:type="spellStart"/>
+      <w:r>
+        <w:t>OAuth</w:t>
+      </w:r>
+      <w:proofErr w:type="spellEnd"/>
+      <w:r>
+        <w:t xml:space="preserve"> nie służy do uwierzytelniania, nie jest to rzeczywista wymiana tożsamości tylko wymiana informacji o zasobach, gdzie zasobe</w:t>
       </w:r>
       <w:r>
         <w:t>m jest informacja o użytkowniku.</w:t>
@@ -3959,11 +4136,20 @@
           <w:color w:val="000000" w:themeColor="text1"/>
           <w:highlight w:val="yellow"/>
         </w:rPr>
-        <w:t>Sporo pól pozwana nam na zdefiniowanie np. skąd mamy pobierać informacje, nie definiuje schematu tokenu</w:t>
-      </w:r>
+        <w:t xml:space="preserve">Sporo pól pozwana nam na zdefiniowanie np. skąd mamy pobierać informacje, nie definiuje schematu </w:t>
+      </w:r>
+      <w:proofErr w:type="spellStart"/>
       <w:r>
         <w:rPr>
           <w:color w:val="000000" w:themeColor="text1"/>
+          <w:highlight w:val="yellow"/>
+        </w:rPr>
+        <w:t>tokenu</w:t>
+      </w:r>
+      <w:proofErr w:type="spellEnd"/>
+      <w:r>
+        <w:rPr>
+          <w:color w:val="000000" w:themeColor="text1"/>
         </w:rPr>
         <w:t>, dla tego powinno się go moim z</w:t>
       </w:r>
@@ -3971,12 +4157,20 @@
         <w:rPr>
           <w:color w:val="000000" w:themeColor="text1"/>
         </w:rPr>
-        <w:t>daniem określać jako framework</w:t>
-      </w:r>
+        <w:t xml:space="preserve">daniem określać jako </w:t>
+      </w:r>
+      <w:proofErr w:type="spellStart"/>
       <w:r>
         <w:rPr>
           <w:color w:val="000000" w:themeColor="text1"/>
         </w:rPr>
+        <w:t>framework</w:t>
+      </w:r>
+      <w:proofErr w:type="spellEnd"/>
+      <w:r>
+        <w:rPr>
+          <w:color w:val="000000" w:themeColor="text1"/>
+        </w:rPr>
         <w:t xml:space="preserve"> do tworzenia własnych protokołów. </w:t>
       </w:r>
       <w:r>
@@ -3987,7 +4181,7 @@
       <w:pPr>
         <w:pStyle w:val="Nagwek1"/>
       </w:pPr>
-      <w:bookmarkStart w:id="11" w:name="_Toc497571836"/>
+      <w:bookmarkStart w:id="11" w:name="_Toc498376097"/>
       <w:r>
         <w:lastRenderedPageBreak/>
         <w:t>Bibliografia</w:t>
@@ -4003,13 +4197,42 @@
         </w:numPr>
       </w:pPr>
       <w:r>
-        <w:t>Ryan Boyd,</w:t>
+        <w:t xml:space="preserve">Ryan </w:t>
+      </w:r>
+      <w:proofErr w:type="spellStart"/>
+      <w:r>
+        <w:t>Boyd</w:t>
+      </w:r>
+      <w:proofErr w:type="spellEnd"/>
+      <w:r>
+        <w:t>,</w:t>
       </w:r>
       <w:r>
         <w:t xml:space="preserve"> </w:t>
       </w:r>
-      <w:r>
-        <w:t xml:space="preserve">Getting Started with OAuth 2.0, wyd. O’REILLY, 2012 </w:t>
+      <w:proofErr w:type="spellStart"/>
+      <w:r>
+        <w:t>Getting</w:t>
+      </w:r>
+      <w:proofErr w:type="spellEnd"/>
+      <w:r>
+        <w:t xml:space="preserve"> </w:t>
+      </w:r>
+      <w:proofErr w:type="spellStart"/>
+      <w:r>
+        <w:t>Started</w:t>
+      </w:r>
+      <w:proofErr w:type="spellEnd"/>
+      <w:r>
+        <w:t xml:space="preserve"> with </w:t>
+      </w:r>
+      <w:proofErr w:type="spellStart"/>
+      <w:r>
+        <w:t>OAuth</w:t>
+      </w:r>
+      <w:proofErr w:type="spellEnd"/>
+      <w:r>
+        <w:t xml:space="preserve"> 2.0, wyd. O’REILLY, 2012 </w:t>
       </w:r>
       <w:hyperlink r:id="rId30" w:history="1">
         <w:r>
@@ -4056,7 +4279,15 @@
         <w:annotationRef/>
       </w:r>
       <w:r>
-        <w:t xml:space="preserve">Celem zadania indywidualnego jest implementacja standardu autoryzacyjnego OAuth 2.0. </w:t>
+        <w:t xml:space="preserve">Celem zadania indywidualnego jest implementacja standardu autoryzacyjnego </w:t>
+      </w:r>
+      <w:proofErr w:type="spellStart"/>
+      <w:r>
+        <w:t>OAuth</w:t>
+      </w:r>
+      <w:proofErr w:type="spellEnd"/>
+      <w:r>
+        <w:t xml:space="preserve"> 2.0. </w:t>
       </w:r>
     </w:p>
     <w:p>
@@ -4091,7 +4322,15 @@
         <w:sym w:font="Symbol" w:char="F0B7"/>
       </w:r>
       <w:r>
-        <w:t xml:space="preserve"> Stworzyć aplikację webową (może być również na urządzenie mobilne), która będzie realizowała pełną funkcjonalność standardu OAuth 2.0. </w:t>
+        <w:t xml:space="preserve"> Stworzyć aplikację webową (może być również na urządzenie mobilne), która będzie realizowała pełną funkcjonalność standardu </w:t>
+      </w:r>
+      <w:proofErr w:type="spellStart"/>
+      <w:r>
+        <w:t>OAuth</w:t>
+      </w:r>
+      <w:proofErr w:type="spellEnd"/>
+      <w:r>
+        <w:t xml:space="preserve"> 2.0. </w:t>
       </w:r>
     </w:p>
     <w:p>
@@ -4957,6 +5196,7 @@
   <w:style w:type="character" w:default="1" w:styleId="Domylnaczcionkaakapitu">
     <w:name w:val="Default Paragraph Font"/>
     <w:uiPriority w:val="1"/>
+    <w:semiHidden/>
     <w:unhideWhenUsed/>
   </w:style>
   <w:style w:type="table" w:default="1" w:styleId="Standardowy">
@@ -5447,7 +5687,7 @@
 </file>
 
 <file path=customXml/itemProps1.xml><?xml version="1.0" encoding="utf-8"?>
-<ds:datastoreItem xmlns:ds="http://schemas.openxmlformats.org/officeDocument/2006/customXml" ds:itemID="{894F8930-AAC3-4119-B770-6214F74750E1}">
+<ds:datastoreItem xmlns:ds="http://schemas.openxmlformats.org/officeDocument/2006/customXml" ds:itemID="{9FC905CC-A23C-4B60-A1FB-E7B59F45CDDB}">
   <ds:schemaRefs>
     <ds:schemaRef ds:uri="http://schemas.openxmlformats.org/officeDocument/2006/bibliography"/>
   </ds:schemaRefs>

</xml_diff>